<commit_message>
removed composite foreign key (django doesn't support), added auto increment primary key 'id' in tables without key (django requires it), updated the create table statements and the django models
</commit_message>
<xml_diff>
--- a/create_tables.docx
+++ b/create_tables.docx
@@ -317,7 +317,6 @@
         <w:t>(</w:t>
       </w:r>
       <w:proofErr w:type="spellStart"/>
-      <w:proofErr w:type="gramStart"/>
       <w:r>
         <w:t>pI</w:t>
       </w:r>
@@ -325,7 +324,6 @@
         <w:t>d</w:t>
       </w:r>
       <w:proofErr w:type="spellEnd"/>
-      <w:proofErr w:type="gramEnd"/>
       <w:r>
         <w:t xml:space="preserve"> </w:t>
       </w:r>
@@ -435,8 +433,36 @@
         <w:t xml:space="preserve"> VARCHAR (8)</w:t>
       </w:r>
       <w:r>
+        <w:t>,</w:t>
+      </w:r>
+      <w:r>
+        <w:br/>
+        <w:t xml:space="preserve"> </w:t>
+      </w:r>
+      <w:r>
+        <w:tab/>
+      </w:r>
+      <w:r>
+        <w:tab/>
+      </w:r>
+      <w:r>
+        <w:tab/>
+        <w:t xml:space="preserve">          </w:t>
+      </w:r>
+      <w:r>
+        <w:t xml:space="preserve">id </w:t>
+      </w:r>
+      <w:r>
+        <w:rPr>
+          <w:color w:val="FF0000"/>
+        </w:rPr>
+        <w:t>INT PRIMARY KEY AUTO INCREMENT</w:t>
+      </w:r>
+      <w:r>
         <w:t>);</w:t>
       </w:r>
+      <w:bookmarkStart w:id="0" w:name="_GoBack"/>
+      <w:bookmarkEnd w:id="0"/>
     </w:p>
     <w:p/>
     <w:p>
@@ -660,80 +686,170 @@
       </w:r>
       <w:r>
         <w:tab/>
+        <w:t xml:space="preserve">credits </w:t>
+      </w:r>
+      <w:r>
+        <w:rPr>
+          <w:color w:val="76923C" w:themeColor="accent3" w:themeShade="BF"/>
+        </w:rPr>
+        <w:t>FLOAT</w:t>
+      </w:r>
+      <w:r>
+        <w:rPr>
+          <w:color w:val="76923C" w:themeColor="accent3" w:themeShade="BF"/>
+        </w:rPr>
+        <w:t xml:space="preserve"> </w:t>
+      </w:r>
+      <w:r>
+        <w:rPr>
+          <w:color w:val="76923C" w:themeColor="accent3" w:themeShade="BF"/>
+        </w:rPr>
+        <w:t xml:space="preserve">(2,1) </w:t>
       </w:r>
       <w:r>
         <w:rPr>
           <w:color w:val="FF0000"/>
         </w:rPr>
-        <w:t>PRIMARY KEY</w:t>
+        <w:t xml:space="preserve">DEFAULT </w:t>
+      </w:r>
+      <w:r>
+        <w:t>'</w:t>
+      </w:r>
+      <w:r>
+        <w:t>0.0</w:t>
+      </w:r>
+      <w:r>
+        <w:t>'</w:t>
+      </w:r>
+      <w:r>
+        <w:t>,</w:t>
+      </w:r>
+      <w:r>
+        <w:br/>
+      </w:r>
+      <w:r>
+        <w:tab/>
+      </w:r>
+      <w:r>
+        <w:tab/>
+      </w:r>
+      <w:r>
+        <w:tab/>
+        <w:t xml:space="preserve">lecturer </w:t>
+      </w:r>
+      <w:r>
+        <w:rPr>
+          <w:color w:val="76923C" w:themeColor="accent3" w:themeShade="BF"/>
+        </w:rPr>
+        <w:t xml:space="preserve">VARCHAR(75) </w:t>
       </w:r>
       <w:r>
         <w:rPr>
           <w:color w:val="FF0000"/>
         </w:rPr>
-        <w:t xml:space="preserve"> </w:t>
-      </w:r>
-      <w:r>
-        <w:t>(</w:t>
-      </w:r>
-      <w:proofErr w:type="spellStart"/>
-      <w:r>
-        <w:t>cId</w:t>
-      </w:r>
-      <w:proofErr w:type="spellEnd"/>
-      <w:r>
-        <w:t xml:space="preserve">, </w:t>
-      </w:r>
-      <w:proofErr w:type="spellStart"/>
-      <w:r>
-        <w:t>sId</w:t>
-      </w:r>
-      <w:proofErr w:type="spellEnd"/>
-      <w:r>
-        <w:t>, semester, year, type),</w:t>
-      </w:r>
-      <w:r>
-        <w:br/>
-      </w:r>
-      <w:r>
-        <w:tab/>
-      </w:r>
-      <w:r>
-        <w:tab/>
-      </w:r>
-      <w:r>
-        <w:tab/>
-        <w:t xml:space="preserve">credits </w:t>
-      </w:r>
-      <w:r>
-        <w:rPr>
-          <w:color w:val="76923C" w:themeColor="accent3" w:themeShade="BF"/>
-        </w:rPr>
-        <w:t>FLOAT</w:t>
-      </w:r>
-      <w:r>
-        <w:rPr>
-          <w:color w:val="76923C" w:themeColor="accent3" w:themeShade="BF"/>
-        </w:rPr>
-        <w:t xml:space="preserve"> </w:t>
-      </w:r>
-      <w:r>
-        <w:rPr>
-          <w:color w:val="76923C" w:themeColor="accent3" w:themeShade="BF"/>
-        </w:rPr>
-        <w:t xml:space="preserve">(2,1) </w:t>
+        <w:t xml:space="preserve">DEFAULT </w:t>
+      </w:r>
+      <w:r>
+        <w:t>"</w:t>
+      </w:r>
+      <w:r>
+        <w:t>TBD</w:t>
+      </w:r>
+      <w:r>
+        <w:t>"</w:t>
+      </w:r>
+      <w:r>
+        <w:t>,</w:t>
+      </w:r>
+      <w:r>
+        <w:br/>
+      </w:r>
+      <w:r>
+        <w:tab/>
+      </w:r>
+      <w:r>
+        <w:tab/>
+      </w:r>
+      <w:r>
+        <w:tab/>
+        <w:t xml:space="preserve">timeSlot1 </w:t>
+      </w:r>
+      <w:r>
+        <w:rPr>
+          <w:color w:val="76923C" w:themeColor="accent3" w:themeShade="BF"/>
+        </w:rPr>
+        <w:t xml:space="preserve">INT </w:t>
+      </w:r>
+      <w:r>
+        <w:t>NOT NULL,</w:t>
+      </w:r>
+      <w:r>
+        <w:br/>
+        <w:t xml:space="preserve"> </w:t>
+      </w:r>
+      <w:r>
+        <w:tab/>
+      </w:r>
+      <w:r>
+        <w:tab/>
+      </w:r>
+      <w:r>
+        <w:tab/>
       </w:r>
       <w:r>
         <w:rPr>
           <w:color w:val="FF0000"/>
         </w:rPr>
-        <w:t xml:space="preserve">DEFAULT </w:t>
+        <w:t xml:space="preserve">FOREIGN KEY </w:t>
+      </w:r>
+      <w:r>
+        <w:t xml:space="preserve">(timeSlot1) </w:t>
+      </w:r>
+      <w:r>
+        <w:rPr>
+          <w:color w:val="FF0000"/>
+        </w:rPr>
+        <w:t xml:space="preserve">REFERENCES </w:t>
+      </w:r>
+      <w:r>
+        <w:t>Timeslots(id),</w:t>
+      </w:r>
+      <w:r>
+        <w:br/>
+      </w:r>
+      <w:r>
+        <w:tab/>
+      </w:r>
+      <w:r>
+        <w:tab/>
+      </w:r>
+      <w:r>
+        <w:tab/>
+        <w:t xml:space="preserve">timeSlot2 </w:t>
+      </w:r>
+      <w:r>
+        <w:rPr>
+          <w:color w:val="76923C" w:themeColor="accent3" w:themeShade="BF"/>
+        </w:rPr>
+        <w:t>INT</w:t>
+      </w:r>
+      <w:r>
+        <w:rPr>
+          <w:color w:val="76923C" w:themeColor="accent3" w:themeShade="BF"/>
+        </w:rPr>
+        <w:t xml:space="preserve"> </w:t>
+      </w:r>
+      <w:r>
+        <w:t>NOT NULL</w:t>
+      </w:r>
+      <w:r>
+        <w:t xml:space="preserve"> DEFAULT </w:t>
       </w:r>
       <w:r>
         <w:t>'</w:t>
       </w:r>
       <w:r>
-        <w:t>0.0</w:t>
+        <w:t>0</w:t>
       </w:r>
       <w:r>
         <w:t>'</w:t>
@@ -743,204 +859,94 @@
       </w:r>
       <w:r>
         <w:br/>
-      </w:r>
-      <w:r>
-        <w:tab/>
-      </w:r>
-      <w:r>
-        <w:tab/>
-      </w:r>
-      <w:r>
-        <w:tab/>
-        <w:t xml:space="preserve">lecturer </w:t>
-      </w:r>
-      <w:r>
-        <w:rPr>
-          <w:color w:val="76923C" w:themeColor="accent3" w:themeShade="BF"/>
-        </w:rPr>
-        <w:t xml:space="preserve">VARCHAR(75) </w:t>
+        <w:t xml:space="preserve"> </w:t>
+      </w:r>
+      <w:r>
+        <w:tab/>
+      </w:r>
+      <w:r>
+        <w:tab/>
+      </w:r>
+      <w:r>
+        <w:tab/>
       </w:r>
       <w:r>
         <w:rPr>
           <w:color w:val="FF0000"/>
         </w:rPr>
-        <w:t xml:space="preserve">DEFAULT </w:t>
-      </w:r>
-      <w:r>
-        <w:t>"</w:t>
-      </w:r>
-      <w:r>
-        <w:t>TBD</w:t>
-      </w:r>
-      <w:r>
-        <w:t>"</w:t>
-      </w:r>
-      <w:r>
-        <w:t>,</w:t>
-      </w:r>
-      <w:r>
-        <w:br/>
-      </w:r>
-      <w:r>
-        <w:tab/>
-      </w:r>
-      <w:r>
-        <w:tab/>
-      </w:r>
-      <w:r>
-        <w:tab/>
-        <w:t xml:space="preserve">timeSlot1 </w:t>
-      </w:r>
-      <w:r>
-        <w:rPr>
-          <w:color w:val="76923C" w:themeColor="accent3" w:themeShade="BF"/>
-        </w:rPr>
-        <w:t xml:space="preserve">INT </w:t>
-      </w:r>
-      <w:r>
-        <w:t>NOT NULL,</w:t>
-      </w:r>
-      <w:r>
-        <w:br/>
-        <w:t xml:space="preserve"> </w:t>
-      </w:r>
-      <w:r>
-        <w:tab/>
-      </w:r>
-      <w:r>
-        <w:tab/>
-      </w:r>
-      <w:r>
-        <w:tab/>
+        <w:t>FOREIGN KEY</w:t>
+      </w:r>
+      <w:r>
+        <w:t xml:space="preserve"> (timeSlot2) </w:t>
       </w:r>
       <w:r>
         <w:rPr>
           <w:color w:val="FF0000"/>
         </w:rPr>
-        <w:t xml:space="preserve">FOREIGN KEY </w:t>
-      </w:r>
-      <w:r>
-        <w:t xml:space="preserve">(timeSlot1) </w:t>
+        <w:t xml:space="preserve">REFERENCES </w:t>
+      </w:r>
+      <w:r>
+        <w:t>Timeslots(id),</w:t>
+      </w:r>
+      <w:r>
+        <w:br/>
+      </w:r>
+      <w:r>
+        <w:tab/>
+      </w:r>
+      <w:r>
+        <w:tab/>
+      </w:r>
+      <w:r>
+        <w:tab/>
+        <w:t xml:space="preserve">description </w:t>
+      </w:r>
+      <w:r>
+        <w:rPr>
+          <w:color w:val="76923C" w:themeColor="accent3" w:themeShade="BF"/>
+        </w:rPr>
+        <w:t>VARCHAR(</w:t>
+      </w:r>
+      <w:r>
+        <w:rPr>
+          <w:color w:val="76923C" w:themeColor="accent3" w:themeShade="BF"/>
+        </w:rPr>
+        <w:t>10</w:t>
+      </w:r>
+      <w:r>
+        <w:rPr>
+          <w:color w:val="76923C" w:themeColor="accent3" w:themeShade="BF"/>
+        </w:rPr>
+        <w:t>00</w:t>
+      </w:r>
+      <w:r>
+        <w:rPr>
+          <w:color w:val="76923C" w:themeColor="accent3" w:themeShade="BF"/>
+        </w:rPr>
+        <w:t>)</w:t>
+      </w:r>
+      <w:r>
+        <w:t>),</w:t>
+      </w:r>
+      <w:r>
+        <w:br/>
+        <w:t xml:space="preserve"> </w:t>
+      </w:r>
+      <w:r>
+        <w:tab/>
+      </w:r>
+      <w:r>
+        <w:tab/>
+      </w:r>
+      <w:r>
+        <w:tab/>
+        <w:t xml:space="preserve">id </w:t>
       </w:r>
       <w:r>
         <w:rPr>
           <w:color w:val="FF0000"/>
         </w:rPr>
-        <w:t xml:space="preserve">REFERENCES </w:t>
-      </w:r>
-      <w:r>
-        <w:t>Timeslots(id),</w:t>
-      </w:r>
-      <w:r>
-        <w:br/>
-      </w:r>
-      <w:r>
-        <w:tab/>
-      </w:r>
-      <w:r>
-        <w:tab/>
-      </w:r>
-      <w:r>
-        <w:tab/>
-        <w:t xml:space="preserve">timeSlot2 </w:t>
-      </w:r>
-      <w:r>
-        <w:rPr>
-          <w:color w:val="76923C" w:themeColor="accent3" w:themeShade="BF"/>
-        </w:rPr>
-        <w:t>INT</w:t>
-      </w:r>
-      <w:r>
-        <w:rPr>
-          <w:color w:val="76923C" w:themeColor="accent3" w:themeShade="BF"/>
-        </w:rPr>
-        <w:t xml:space="preserve"> </w:t>
-      </w:r>
-      <w:r>
-        <w:t>NOT NULL</w:t>
-      </w:r>
-      <w:r>
-        <w:t xml:space="preserve"> DEFAULT </w:t>
-      </w:r>
-      <w:r>
-        <w:t>'</w:t>
-      </w:r>
-      <w:r>
-        <w:t>0</w:t>
-      </w:r>
-      <w:r>
-        <w:t>'</w:t>
-      </w:r>
-      <w:r>
-        <w:t>,</w:t>
-      </w:r>
-      <w:r>
-        <w:br/>
-        <w:t xml:space="preserve"> </w:t>
-      </w:r>
-      <w:r>
-        <w:tab/>
-      </w:r>
-      <w:r>
-        <w:tab/>
-      </w:r>
-      <w:r>
-        <w:tab/>
-      </w:r>
-      <w:r>
-        <w:rPr>
-          <w:color w:val="FF0000"/>
-        </w:rPr>
-        <w:t>FOREIGN KEY</w:t>
-      </w:r>
-      <w:r>
-        <w:t xml:space="preserve"> (timeSlot2) </w:t>
-      </w:r>
-      <w:r>
-        <w:rPr>
-          <w:color w:val="FF0000"/>
-        </w:rPr>
-        <w:t xml:space="preserve">REFERENCES </w:t>
-      </w:r>
-      <w:r>
-        <w:t>Timeslots(id),</w:t>
-      </w:r>
-      <w:r>
-        <w:br/>
-      </w:r>
-      <w:r>
-        <w:tab/>
-      </w:r>
-      <w:r>
-        <w:tab/>
-      </w:r>
-      <w:r>
-        <w:tab/>
-        <w:t xml:space="preserve">description </w:t>
-      </w:r>
-      <w:r>
-        <w:rPr>
-          <w:color w:val="76923C" w:themeColor="accent3" w:themeShade="BF"/>
-        </w:rPr>
-        <w:t>VARCHAR(</w:t>
-      </w:r>
-      <w:r>
-        <w:rPr>
-          <w:color w:val="76923C" w:themeColor="accent3" w:themeShade="BF"/>
-        </w:rPr>
-        <w:t>10</w:t>
-      </w:r>
-      <w:r>
-        <w:rPr>
-          <w:color w:val="76923C" w:themeColor="accent3" w:themeShade="BF"/>
-        </w:rPr>
-        <w:t>00</w:t>
-      </w:r>
-      <w:r>
-        <w:rPr>
-          <w:color w:val="76923C" w:themeColor="accent3" w:themeShade="BF"/>
-        </w:rPr>
-        <w:t>)</w:t>
+        <w:t>INT PRIMARY KEY AUTO INCREMENT</w:t>
       </w:r>
       <w:r>
         <w:t>);</w:t>
@@ -1181,128 +1187,77 @@
       </w:r>
       <w:r>
         <w:tab/>
+        <w:t xml:space="preserve">     grade </w:t>
+      </w:r>
+      <w:r>
+        <w:rPr>
+          <w:color w:val="76923C" w:themeColor="accent3" w:themeShade="BF"/>
+        </w:rPr>
+        <w:t>VARCHAR (4)</w:t>
+      </w:r>
+      <w:r>
+        <w:t>,</w:t>
+      </w:r>
+      <w:r>
+        <w:br/>
+        <w:t xml:space="preserve"> </w:t>
+      </w:r>
+      <w:r>
+        <w:tab/>
+      </w:r>
+      <w:r>
+        <w:tab/>
+      </w:r>
+      <w:r>
+        <w:tab/>
+        <w:t xml:space="preserve">     finished </w:t>
+      </w:r>
+      <w:r>
+        <w:rPr>
+          <w:color w:val="76923C" w:themeColor="accent3" w:themeShade="BF"/>
+        </w:rPr>
+        <w:t xml:space="preserve">BOOLEAN </w:t>
+      </w:r>
+      <w:r>
+        <w:rPr>
+          <w:color w:val="FF0000"/>
+        </w:rPr>
+        <w:t xml:space="preserve">DEFAULT </w:t>
+      </w:r>
+      <w:r>
+        <w:t>'</w:t>
+      </w:r>
+      <w:r>
+        <w:t>0</w:t>
+      </w:r>
+      <w:r>
+        <w:t>'</w:t>
+      </w:r>
+      <w:r>
+        <w:t>,</w:t>
+      </w:r>
+      <w:r>
+        <w:br/>
+        <w:t xml:space="preserve"> </w:t>
+      </w:r>
+      <w:r>
+        <w:tab/>
+      </w:r>
+      <w:r>
+        <w:tab/>
+      </w:r>
+      <w:r>
+        <w:tab/>
         <w:t xml:space="preserve">     </w:t>
       </w:r>
       <w:r>
+        <w:t xml:space="preserve">id </w:t>
+      </w:r>
+      <w:r>
         <w:rPr>
           <w:color w:val="FF0000"/>
         </w:rPr>
-        <w:t>FOREIGN KEY</w:t>
-      </w:r>
-      <w:r>
-        <w:t xml:space="preserve"> (</w:t>
-      </w:r>
-      <w:proofErr w:type="spellStart"/>
-      <w:r>
-        <w:t>cId</w:t>
-      </w:r>
-      <w:proofErr w:type="spellEnd"/>
-      <w:r>
-        <w:t xml:space="preserve">, </w:t>
-      </w:r>
-      <w:proofErr w:type="spellStart"/>
-      <w:r>
-        <w:t>sectionId</w:t>
-      </w:r>
-      <w:proofErr w:type="spellEnd"/>
-      <w:r>
-        <w:t>, semester, year, type)</w:t>
-      </w:r>
-      <w:r>
-        <w:br/>
-        <w:t xml:space="preserve">  </w:t>
-      </w:r>
-      <w:r>
-        <w:tab/>
-      </w:r>
-      <w:r>
-        <w:tab/>
-      </w:r>
-      <w:r>
-        <w:tab/>
-      </w:r>
-      <w:r>
-        <w:rPr>
-          <w:color w:val="FF0000"/>
-        </w:rPr>
-        <w:t xml:space="preserve">     REFERENCES </w:t>
-      </w:r>
-      <w:r>
-        <w:t>Courses (</w:t>
-      </w:r>
-      <w:proofErr w:type="spellStart"/>
-      <w:r>
-        <w:t>cId</w:t>
-      </w:r>
-      <w:proofErr w:type="spellEnd"/>
-      <w:r>
-        <w:t xml:space="preserve">, </w:t>
-      </w:r>
-      <w:proofErr w:type="spellStart"/>
-      <w:r>
-        <w:t>sId</w:t>
-      </w:r>
-      <w:proofErr w:type="spellEnd"/>
-      <w:r>
-        <w:t>, semester, year, type),</w:t>
-      </w:r>
-      <w:r>
-        <w:br/>
-        <w:t xml:space="preserve"> </w:t>
-      </w:r>
-      <w:r>
-        <w:tab/>
-      </w:r>
-      <w:r>
-        <w:tab/>
-      </w:r>
-      <w:r>
-        <w:tab/>
-        <w:t xml:space="preserve">     grade </w:t>
-      </w:r>
-      <w:r>
-        <w:rPr>
-          <w:color w:val="76923C" w:themeColor="accent3" w:themeShade="BF"/>
-        </w:rPr>
-        <w:t>VARCHAR (4)</w:t>
-      </w:r>
-      <w:r>
-        <w:t>,</w:t>
-      </w:r>
-      <w:r>
-        <w:br/>
-        <w:t xml:space="preserve"> </w:t>
-      </w:r>
-      <w:r>
-        <w:tab/>
-      </w:r>
-      <w:r>
-        <w:tab/>
-      </w:r>
-      <w:r>
-        <w:tab/>
-        <w:t xml:space="preserve">     finished </w:t>
-      </w:r>
-      <w:r>
-        <w:rPr>
-          <w:color w:val="76923C" w:themeColor="accent3" w:themeShade="BF"/>
-        </w:rPr>
-        <w:t xml:space="preserve">BOOLEAN </w:t>
-      </w:r>
-      <w:r>
-        <w:rPr>
-          <w:color w:val="FF0000"/>
-        </w:rPr>
-        <w:t xml:space="preserve">DEFAULT </w:t>
-      </w:r>
-      <w:r>
-        <w:t>'</w:t>
-      </w:r>
-      <w:r>
-        <w:t>0</w:t>
-      </w:r>
-      <w:r>
-        <w:t>'</w:t>
+        <w:t>INT PRIMARY KEY AUTO INCREMENT</w:t>
       </w:r>
       <w:r>
         <w:t>);</w:t>
@@ -1422,8 +1377,6 @@
         <w:tab/>
         <w:t xml:space="preserve">    </w:t>
       </w:r>
-      <w:bookmarkStart w:id="0" w:name="_GoBack"/>
-      <w:bookmarkEnd w:id="0"/>
       <w:r>
         <w:br/>
       </w:r>

</xml_diff>

<commit_message>
added capacity to course, updated create statements, updated dump, updated model
</commit_message>
<xml_diff>
--- a/create_tables.docx
+++ b/create_tables.docx
@@ -447,25 +447,33 @@
       </w:r>
       <w:r>
         <w:tab/>
-        <w:t xml:space="preserve">          </w:t>
-      </w:r>
-      <w:r>
-        <w:t xml:space="preserve">id </w:t>
-      </w:r>
-      <w:r>
-        <w:rPr>
-          <w:color w:val="FF0000"/>
-        </w:rPr>
-        <w:t>INT PRIMARY KEY AUTO INCREMENT</w:t>
+        <w:t xml:space="preserve">          id </w:t>
+      </w:r>
+      <w:r>
+        <w:rPr>
+          <w:color w:val="FF0000"/>
+        </w:rPr>
+        <w:t>INT PRIMARY KEY AUTO</w:t>
+      </w:r>
+      <w:r>
+        <w:rPr>
+          <w:color w:val="FF0000"/>
+        </w:rPr>
+        <w:t>_</w:t>
+      </w:r>
+      <w:r>
+        <w:rPr>
+          <w:color w:val="FF0000"/>
+        </w:rPr>
+        <w:t>INCREMENT</w:t>
       </w:r>
       <w:r>
         <w:t>);</w:t>
       </w:r>
-      <w:bookmarkStart w:id="0" w:name="_GoBack"/>
-      <w:bookmarkEnd w:id="0"/>
     </w:p>
     <w:p/>
     <w:p>
+      <w:bookmarkStart w:id="0" w:name="_GoBack"/>
       <w:r>
         <w:t xml:space="preserve">CREATE TABLE </w:t>
       </w:r>
@@ -926,7 +934,23 @@
         <w:t>)</w:t>
       </w:r>
       <w:r>
-        <w:t>),</w:t>
+        <w:t>,</w:t>
+      </w:r>
+      <w:r>
+        <w:br/>
+        <w:t xml:space="preserve">                                           capacity INT NOT NULL DEFAULT </w:t>
+      </w:r>
+      <w:r>
+        <w:t>'</w:t>
+      </w:r>
+      <w:r>
+        <w:t>50</w:t>
+      </w:r>
+      <w:r>
+        <w:t>'</w:t>
+      </w:r>
+      <w:r>
+        <w:t>,</w:t>
       </w:r>
       <w:r>
         <w:br/>
@@ -946,12 +970,19 @@
         <w:rPr>
           <w:color w:val="FF0000"/>
         </w:rPr>
-        <w:t>INT PRIMARY KEY AUTO INCREMENT</w:t>
+        <w:t>INT PRIMARY KEY AUTO_</w:t>
+      </w:r>
+      <w:r>
+        <w:rPr>
+          <w:color w:val="FF0000"/>
+        </w:rPr>
+        <w:t>INCREMENT</w:t>
       </w:r>
       <w:r>
         <w:t>);</w:t>
       </w:r>
     </w:p>
+    <w:bookmarkEnd w:id="0"/>
     <w:p/>
     <w:p/>
     <w:p/>
@@ -1248,16 +1279,19 @@
       </w:r>
       <w:r>
         <w:tab/>
-        <w:t xml:space="preserve">     </w:t>
-      </w:r>
-      <w:r>
-        <w:t xml:space="preserve">id </w:t>
-      </w:r>
-      <w:r>
-        <w:rPr>
-          <w:color w:val="FF0000"/>
-        </w:rPr>
-        <w:t>INT PRIMARY KEY AUTO INCREMENT</w:t>
+        <w:t xml:space="preserve">     id </w:t>
+      </w:r>
+      <w:r>
+        <w:rPr>
+          <w:color w:val="FF0000"/>
+        </w:rPr>
+        <w:t>INT PRIMARY KEY AUTO_</w:t>
+      </w:r>
+      <w:r>
+        <w:rPr>
+          <w:color w:val="FF0000"/>
+        </w:rPr>
+        <w:t>INCREMENT</w:t>
       </w:r>
       <w:r>
         <w:t>);</w:t>

</xml_diff>

<commit_message>
fixed bug in the schedule rendering, added 'room' to course #7 #15
</commit_message>
<xml_diff>
--- a/create_tables.docx
+++ b/create_tables.docx
@@ -13,17 +13,7 @@
         <w:t xml:space="preserve">Students </w:t>
       </w:r>
       <w:r>
-        <w:t>(</w:t>
-      </w:r>
-      <w:proofErr w:type="spellStart"/>
-      <w:proofErr w:type="gramStart"/>
-      <w:r>
-        <w:t>sId</w:t>
-      </w:r>
-      <w:proofErr w:type="spellEnd"/>
-      <w:proofErr w:type="gramEnd"/>
-      <w:r>
-        <w:t xml:space="preserve"> </w:t>
+        <w:t xml:space="preserve">(sId </w:t>
       </w:r>
       <w:r>
         <w:rPr>
@@ -54,15 +44,7 @@
       </w:r>
       <w:r>
         <w:tab/>
-        <w:t xml:space="preserve"> </w:t>
-      </w:r>
-      <w:proofErr w:type="spellStart"/>
-      <w:r>
-        <w:t>firstName</w:t>
-      </w:r>
-      <w:proofErr w:type="spellEnd"/>
-      <w:r>
-        <w:t xml:space="preserve"> </w:t>
+        <w:t xml:space="preserve"> firstName </w:t>
       </w:r>
       <w:r>
         <w:rPr>
@@ -93,15 +75,7 @@
       </w:r>
       <w:r>
         <w:tab/>
-        <w:t xml:space="preserve"> </w:t>
-      </w:r>
-      <w:proofErr w:type="spellStart"/>
-      <w:r>
-        <w:t>lastName</w:t>
-      </w:r>
-      <w:proofErr w:type="spellEnd"/>
-      <w:r>
-        <w:t xml:space="preserve"> </w:t>
+        <w:t xml:space="preserve"> lastName </w:t>
       </w:r>
       <w:r>
         <w:rPr>
@@ -230,15 +204,7 @@
       </w:r>
       <w:r>
         <w:tab/>
-        <w:t xml:space="preserve">   </w:t>
-      </w:r>
-      <w:proofErr w:type="spellStart"/>
-      <w:r>
-        <w:t>startHour</w:t>
-      </w:r>
-      <w:proofErr w:type="spellEnd"/>
-      <w:r>
-        <w:t xml:space="preserve"> </w:t>
+        <w:t xml:space="preserve">   startHour </w:t>
       </w:r>
       <w:r>
         <w:rPr>
@@ -260,15 +226,7 @@
       </w:r>
       <w:r>
         <w:tab/>
-        <w:t xml:space="preserve">   </w:t>
-      </w:r>
-      <w:proofErr w:type="spellStart"/>
-      <w:r>
-        <w:t>endHour</w:t>
-      </w:r>
-      <w:proofErr w:type="spellEnd"/>
-      <w:r>
-        <w:t xml:space="preserve">  </w:t>
+        <w:t xml:space="preserve">   endHour  </w:t>
       </w:r>
       <w:r>
         <w:rPr>
@@ -314,18 +272,10 @@
         <w:t xml:space="preserve">Prerequisites </w:t>
       </w:r>
       <w:r>
-        <w:t>(</w:t>
-      </w:r>
-      <w:proofErr w:type="spellStart"/>
-      <w:r>
-        <w:t>pI</w:t>
-      </w:r>
-      <w:r>
-        <w:t>d</w:t>
-      </w:r>
-      <w:proofErr w:type="spellEnd"/>
-      <w:r>
-        <w:t xml:space="preserve"> </w:t>
+        <w:t>(pI</w:t>
+      </w:r>
+      <w:r>
+        <w:t xml:space="preserve">d </w:t>
       </w:r>
       <w:r>
         <w:rPr>
@@ -347,15 +297,7 @@
       </w:r>
       <w:r>
         <w:tab/>
-        <w:t xml:space="preserve">          </w:t>
-      </w:r>
-      <w:proofErr w:type="spellStart"/>
-      <w:r>
-        <w:t>rId</w:t>
-      </w:r>
-      <w:proofErr w:type="spellEnd"/>
-      <w:r>
-        <w:t xml:space="preserve"> </w:t>
+        <w:t xml:space="preserve">          rId </w:t>
       </w:r>
       <w:r>
         <w:rPr>
@@ -422,15 +364,7 @@
       </w:r>
       <w:r>
         <w:tab/>
-        <w:t xml:space="preserve">          </w:t>
-      </w:r>
-      <w:proofErr w:type="spellStart"/>
-      <w:r>
-        <w:t>altId</w:t>
-      </w:r>
-      <w:proofErr w:type="spellEnd"/>
-      <w:r>
-        <w:t xml:space="preserve"> VARCHAR (8)</w:t>
+        <w:t xml:space="preserve">          altId VARCHAR (8)</w:t>
       </w:r>
       <w:r>
         <w:t>,</w:t>
@@ -473,485 +407,467 @@
     </w:p>
     <w:p/>
     <w:p>
+      <w:r>
+        <w:t xml:space="preserve">CREATE TABLE </w:t>
+      </w:r>
+      <w:r>
+        <w:rPr>
+          <w:color w:val="4BACC6" w:themeColor="accent5"/>
+        </w:rPr>
+        <w:t xml:space="preserve">Courses </w:t>
+      </w:r>
+      <w:r>
+        <w:t xml:space="preserve">(cId </w:t>
+      </w:r>
+      <w:r>
+        <w:rPr>
+          <w:color w:val="76923C" w:themeColor="accent3" w:themeShade="BF"/>
+        </w:rPr>
+        <w:t xml:space="preserve">VARCHAR (8) </w:t>
+      </w:r>
+      <w:r>
+        <w:t>NOT NULL,</w:t>
+      </w:r>
+      <w:r>
+        <w:br/>
+        <w:t xml:space="preserve"> </w:t>
+      </w:r>
+      <w:r>
+        <w:tab/>
+      </w:r>
+      <w:r>
+        <w:tab/>
+      </w:r>
+      <w:r>
+        <w:tab/>
+      </w:r>
+      <w:r>
+        <w:rPr>
+          <w:color w:val="FF0000"/>
+        </w:rPr>
+        <w:t xml:space="preserve">FOREIGN KEY </w:t>
+      </w:r>
+      <w:r>
+        <w:t xml:space="preserve">(cId) </w:t>
+      </w:r>
+      <w:r>
+        <w:rPr>
+          <w:color w:val="FF0000"/>
+        </w:rPr>
+        <w:t xml:space="preserve">REFERENCES </w:t>
+      </w:r>
+      <w:r>
+        <w:t>Sequence (cId),</w:t>
+      </w:r>
+      <w:r>
+        <w:br/>
+      </w:r>
+      <w:r>
+        <w:tab/>
+      </w:r>
+      <w:r>
+        <w:tab/>
+      </w:r>
+      <w:r>
+        <w:tab/>
+        <w:t xml:space="preserve">sId </w:t>
+      </w:r>
+      <w:r>
+        <w:rPr>
+          <w:color w:val="76923C" w:themeColor="accent3" w:themeShade="BF"/>
+        </w:rPr>
+        <w:t>VARCHAR (8)</w:t>
+      </w:r>
+      <w:r>
+        <w:t xml:space="preserve"> NOT NULL,</w:t>
+      </w:r>
+      <w:r>
+        <w:br/>
+      </w:r>
+      <w:r>
+        <w:tab/>
+      </w:r>
+      <w:r>
+        <w:tab/>
+      </w:r>
+      <w:r>
+        <w:tab/>
+        <w:t xml:space="preserve">semester </w:t>
+      </w:r>
+      <w:r>
+        <w:rPr>
+          <w:color w:val="76923C" w:themeColor="accent3" w:themeShade="BF"/>
+        </w:rPr>
+        <w:t>VARCHAR (6)</w:t>
+      </w:r>
+      <w:r>
+        <w:t xml:space="preserve"> NOT NULL,</w:t>
+      </w:r>
+      <w:r>
+        <w:br/>
+      </w:r>
+      <w:r>
+        <w:tab/>
+      </w:r>
+      <w:r>
+        <w:tab/>
+      </w:r>
+      <w:r>
+        <w:tab/>
+        <w:t xml:space="preserve">year </w:t>
+      </w:r>
+      <w:r>
+        <w:rPr>
+          <w:color w:val="76923C" w:themeColor="accent3" w:themeShade="BF"/>
+        </w:rPr>
+        <w:t xml:space="preserve">INT </w:t>
+      </w:r>
+      <w:r>
+        <w:t>NOT NULL,</w:t>
+      </w:r>
+      <w:r>
+        <w:br/>
+      </w:r>
+      <w:r>
+        <w:tab/>
+      </w:r>
+      <w:r>
+        <w:tab/>
+      </w:r>
+      <w:r>
+        <w:tab/>
+        <w:t xml:space="preserve">type </w:t>
+      </w:r>
+      <w:r>
+        <w:rPr>
+          <w:color w:val="76923C" w:themeColor="accent3" w:themeShade="BF"/>
+        </w:rPr>
+        <w:t>VARCHAR</w:t>
+      </w:r>
+      <w:r>
+        <w:rPr>
+          <w:color w:val="76923C" w:themeColor="accent3" w:themeShade="BF"/>
+        </w:rPr>
+        <w:t xml:space="preserve"> </w:t>
+      </w:r>
+      <w:r>
+        <w:rPr>
+          <w:color w:val="76923C" w:themeColor="accent3" w:themeShade="BF"/>
+        </w:rPr>
+        <w:t>(3)</w:t>
+      </w:r>
+      <w:r>
+        <w:t xml:space="preserve"> NOT NULL</w:t>
+      </w:r>
+      <w:r>
+        <w:t xml:space="preserve"> </w:t>
+      </w:r>
+      <w:r>
+        <w:rPr>
+          <w:color w:val="FF0000"/>
+        </w:rPr>
+        <w:t xml:space="preserve">DEFAULT </w:t>
+      </w:r>
+      <w:r>
+        <w:t>"</w:t>
+      </w:r>
+      <w:r>
+        <w:t>lec</w:t>
+      </w:r>
+      <w:r>
+        <w:t>"</w:t>
+      </w:r>
+      <w:r>
+        <w:t xml:space="preserve"> </w:t>
+      </w:r>
+      <w:r>
+        <w:t>,</w:t>
+      </w:r>
+      <w:r>
+        <w:br/>
+      </w:r>
+      <w:r>
+        <w:tab/>
+      </w:r>
+      <w:r>
+        <w:tab/>
+      </w:r>
+      <w:r>
+        <w:tab/>
+        <w:t xml:space="preserve">credits </w:t>
+      </w:r>
+      <w:r>
+        <w:rPr>
+          <w:color w:val="76923C" w:themeColor="accent3" w:themeShade="BF"/>
+        </w:rPr>
+        <w:t>FLOAT</w:t>
+      </w:r>
+      <w:r>
+        <w:rPr>
+          <w:color w:val="76923C" w:themeColor="accent3" w:themeShade="BF"/>
+        </w:rPr>
+        <w:t xml:space="preserve"> </w:t>
+      </w:r>
+      <w:r>
+        <w:rPr>
+          <w:color w:val="76923C" w:themeColor="accent3" w:themeShade="BF"/>
+        </w:rPr>
+        <w:t xml:space="preserve">(2,1) </w:t>
+      </w:r>
+      <w:r>
+        <w:rPr>
+          <w:color w:val="FF0000"/>
+        </w:rPr>
+        <w:t xml:space="preserve">DEFAULT </w:t>
+      </w:r>
+      <w:r>
+        <w:t>'</w:t>
+      </w:r>
+      <w:r>
+        <w:t>0.0</w:t>
+      </w:r>
+      <w:r>
+        <w:t>'</w:t>
+      </w:r>
+      <w:r>
+        <w:t>,</w:t>
+      </w:r>
+      <w:r>
+        <w:br/>
+      </w:r>
+      <w:r>
+        <w:tab/>
+      </w:r>
+      <w:r>
+        <w:tab/>
+      </w:r>
+      <w:r>
+        <w:tab/>
+        <w:t xml:space="preserve">lecturer </w:t>
+      </w:r>
+      <w:r>
+        <w:rPr>
+          <w:color w:val="76923C" w:themeColor="accent3" w:themeShade="BF"/>
+        </w:rPr>
+        <w:t xml:space="preserve">VARCHAR(75) </w:t>
+      </w:r>
+      <w:r>
+        <w:rPr>
+          <w:color w:val="FF0000"/>
+        </w:rPr>
+        <w:t xml:space="preserve">DEFAULT </w:t>
+      </w:r>
+      <w:r>
+        <w:t>"</w:t>
+      </w:r>
+      <w:r>
+        <w:t>TBD</w:t>
+      </w:r>
+      <w:r>
+        <w:t>"</w:t>
+      </w:r>
+      <w:r>
+        <w:t>,</w:t>
+      </w:r>
+      <w:r>
+        <w:br/>
+      </w:r>
+      <w:r>
+        <w:tab/>
+      </w:r>
+      <w:r>
+        <w:tab/>
+      </w:r>
+      <w:r>
+        <w:tab/>
+        <w:t xml:space="preserve">timeSlot1 </w:t>
+      </w:r>
+      <w:r>
+        <w:rPr>
+          <w:color w:val="76923C" w:themeColor="accent3" w:themeShade="BF"/>
+        </w:rPr>
+        <w:t xml:space="preserve">INT </w:t>
+      </w:r>
+      <w:r>
+        <w:t>NOT NULL,</w:t>
+      </w:r>
+      <w:r>
+        <w:br/>
+        <w:t xml:space="preserve"> </w:t>
+      </w:r>
+      <w:r>
+        <w:tab/>
+      </w:r>
+      <w:r>
+        <w:tab/>
+      </w:r>
+      <w:r>
+        <w:tab/>
+      </w:r>
+      <w:r>
+        <w:rPr>
+          <w:color w:val="FF0000"/>
+        </w:rPr>
+        <w:t xml:space="preserve">FOREIGN KEY </w:t>
+      </w:r>
+      <w:r>
+        <w:t xml:space="preserve">(timeSlot1) </w:t>
+      </w:r>
+      <w:r>
+        <w:rPr>
+          <w:color w:val="FF0000"/>
+        </w:rPr>
+        <w:t xml:space="preserve">REFERENCES </w:t>
+      </w:r>
+      <w:r>
+        <w:t>Timeslots(id),</w:t>
+      </w:r>
+      <w:r>
+        <w:br/>
+      </w:r>
+      <w:r>
+        <w:tab/>
+      </w:r>
+      <w:r>
+        <w:tab/>
+      </w:r>
+      <w:r>
+        <w:tab/>
+        <w:t xml:space="preserve">timeSlot2 </w:t>
+      </w:r>
+      <w:r>
+        <w:rPr>
+          <w:color w:val="76923C" w:themeColor="accent3" w:themeShade="BF"/>
+        </w:rPr>
+        <w:t>INT</w:t>
+      </w:r>
+      <w:r>
+        <w:rPr>
+          <w:color w:val="76923C" w:themeColor="accent3" w:themeShade="BF"/>
+        </w:rPr>
+        <w:t xml:space="preserve"> </w:t>
+      </w:r>
+      <w:r>
+        <w:t>NOT NULL</w:t>
+      </w:r>
+      <w:r>
+        <w:t xml:space="preserve"> DEFAULT </w:t>
+      </w:r>
+      <w:r>
+        <w:t>'</w:t>
+      </w:r>
+      <w:r>
+        <w:t>0</w:t>
+      </w:r>
+      <w:r>
+        <w:t>'</w:t>
+      </w:r>
+      <w:r>
+        <w:t>,</w:t>
+      </w:r>
+      <w:r>
+        <w:br/>
+        <w:t xml:space="preserve"> </w:t>
+      </w:r>
+      <w:r>
+        <w:tab/>
+      </w:r>
+      <w:r>
+        <w:tab/>
+      </w:r>
+      <w:r>
+        <w:tab/>
+      </w:r>
+      <w:r>
+        <w:rPr>
+          <w:color w:val="FF0000"/>
+        </w:rPr>
+        <w:t>FOREIGN KEY</w:t>
+      </w:r>
+      <w:r>
+        <w:t xml:space="preserve"> (timeSlot2) </w:t>
+      </w:r>
+      <w:r>
+        <w:rPr>
+          <w:color w:val="FF0000"/>
+        </w:rPr>
+        <w:t xml:space="preserve">REFERENCES </w:t>
+      </w:r>
+      <w:r>
+        <w:t>Timeslots(id),</w:t>
+      </w:r>
+      <w:r>
+        <w:br/>
+      </w:r>
+      <w:r>
+        <w:tab/>
+      </w:r>
+      <w:r>
+        <w:tab/>
+      </w:r>
+      <w:r>
+        <w:tab/>
+        <w:t xml:space="preserve">description </w:t>
+      </w:r>
+      <w:r>
+        <w:rPr>
+          <w:color w:val="76923C" w:themeColor="accent3" w:themeShade="BF"/>
+        </w:rPr>
+        <w:t>VARCHAR(</w:t>
+      </w:r>
+      <w:r>
+        <w:rPr>
+          <w:color w:val="76923C" w:themeColor="accent3" w:themeShade="BF"/>
+        </w:rPr>
+        <w:t>10</w:t>
+      </w:r>
+      <w:r>
+        <w:rPr>
+          <w:color w:val="76923C" w:themeColor="accent3" w:themeShade="BF"/>
+        </w:rPr>
+        <w:t>00</w:t>
+      </w:r>
+      <w:r>
+        <w:rPr>
+          <w:color w:val="76923C" w:themeColor="accent3" w:themeShade="BF"/>
+        </w:rPr>
+        <w:t>)</w:t>
+      </w:r>
+      <w:r>
+        <w:t>,</w:t>
+      </w:r>
+      <w:r>
+        <w:br/>
+        <w:t xml:space="preserve">                                           capacity INT NOT NULL DEFAULT </w:t>
+      </w:r>
+      <w:r>
+        <w:t>'</w:t>
+      </w:r>
+      <w:r>
+        <w:t>50</w:t>
+      </w:r>
+      <w:r>
+        <w:t>'</w:t>
+      </w:r>
+      <w:r>
+        <w:t>,</w:t>
+      </w:r>
+      <w:r>
+        <w:br/>
+        <w:t xml:space="preserve">        </w:t>
+      </w:r>
+      <w:r>
+        <w:tab/>
+      </w:r>
+      <w:r>
+        <w:tab/>
+      </w:r>
+      <w:r>
+        <w:tab/>
+        <w:t>room VARCHAR(10) NOT NULL DEFAULT ‘TBA’,</w:t>
+      </w:r>
       <w:bookmarkStart w:id="0" w:name="_GoBack"/>
-      <w:r>
-        <w:t xml:space="preserve">CREATE TABLE </w:t>
-      </w:r>
-      <w:r>
-        <w:rPr>
-          <w:color w:val="4BACC6" w:themeColor="accent5"/>
-        </w:rPr>
-        <w:t xml:space="preserve">Courses </w:t>
-      </w:r>
-      <w:r>
-        <w:t>(</w:t>
-      </w:r>
-      <w:proofErr w:type="spellStart"/>
-      <w:r>
-        <w:t>cId</w:t>
-      </w:r>
-      <w:proofErr w:type="spellEnd"/>
-      <w:r>
-        <w:t xml:space="preserve"> </w:t>
-      </w:r>
-      <w:r>
-        <w:rPr>
-          <w:color w:val="76923C" w:themeColor="accent3" w:themeShade="BF"/>
-        </w:rPr>
-        <w:t xml:space="preserve">VARCHAR (8) </w:t>
-      </w:r>
-      <w:r>
-        <w:t>NOT NULL,</w:t>
-      </w:r>
-      <w:r>
-        <w:br/>
-        <w:t xml:space="preserve"> </w:t>
-      </w:r>
-      <w:r>
-        <w:tab/>
-      </w:r>
-      <w:r>
-        <w:tab/>
-      </w:r>
-      <w:r>
-        <w:tab/>
-      </w:r>
-      <w:r>
-        <w:rPr>
-          <w:color w:val="FF0000"/>
-        </w:rPr>
-        <w:t xml:space="preserve">FOREIGN KEY </w:t>
-      </w:r>
-      <w:r>
-        <w:t>(</w:t>
-      </w:r>
-      <w:proofErr w:type="spellStart"/>
-      <w:r>
-        <w:t>cId</w:t>
-      </w:r>
-      <w:proofErr w:type="spellEnd"/>
-      <w:r>
-        <w:t xml:space="preserve">) </w:t>
-      </w:r>
-      <w:r>
-        <w:rPr>
-          <w:color w:val="FF0000"/>
-        </w:rPr>
-        <w:t xml:space="preserve">REFERENCES </w:t>
-      </w:r>
-      <w:r>
-        <w:t>Sequence (</w:t>
-      </w:r>
-      <w:proofErr w:type="spellStart"/>
-      <w:r>
-        <w:t>cId</w:t>
-      </w:r>
-      <w:proofErr w:type="spellEnd"/>
-      <w:r>
-        <w:t>),</w:t>
-      </w:r>
-      <w:r>
-        <w:br/>
-      </w:r>
-      <w:r>
-        <w:tab/>
-      </w:r>
-      <w:r>
-        <w:tab/>
-      </w:r>
-      <w:r>
-        <w:tab/>
-      </w:r>
-      <w:proofErr w:type="spellStart"/>
-      <w:r>
-        <w:t>sId</w:t>
-      </w:r>
-      <w:proofErr w:type="spellEnd"/>
-      <w:r>
-        <w:t xml:space="preserve"> </w:t>
-      </w:r>
-      <w:r>
-        <w:rPr>
-          <w:color w:val="76923C" w:themeColor="accent3" w:themeShade="BF"/>
-        </w:rPr>
-        <w:t>VARCHAR (8)</w:t>
-      </w:r>
-      <w:r>
-        <w:t xml:space="preserve"> NOT NULL,</w:t>
-      </w:r>
-      <w:r>
-        <w:br/>
-      </w:r>
-      <w:r>
-        <w:tab/>
-      </w:r>
-      <w:r>
-        <w:tab/>
-      </w:r>
-      <w:r>
-        <w:tab/>
-        <w:t xml:space="preserve">semester </w:t>
-      </w:r>
-      <w:r>
-        <w:rPr>
-          <w:color w:val="76923C" w:themeColor="accent3" w:themeShade="BF"/>
-        </w:rPr>
-        <w:t>VARCHAR (6)</w:t>
-      </w:r>
-      <w:r>
-        <w:t xml:space="preserve"> NOT NULL,</w:t>
-      </w:r>
-      <w:r>
-        <w:br/>
-      </w:r>
-      <w:r>
-        <w:tab/>
-      </w:r>
-      <w:r>
-        <w:tab/>
-      </w:r>
-      <w:r>
-        <w:tab/>
-        <w:t xml:space="preserve">year </w:t>
-      </w:r>
-      <w:r>
-        <w:rPr>
-          <w:color w:val="76923C" w:themeColor="accent3" w:themeShade="BF"/>
-        </w:rPr>
-        <w:t xml:space="preserve">INT </w:t>
-      </w:r>
-      <w:r>
-        <w:t>NOT NULL,</w:t>
-      </w:r>
-      <w:r>
-        <w:br/>
-      </w:r>
-      <w:r>
-        <w:tab/>
-      </w:r>
-      <w:r>
-        <w:tab/>
-      </w:r>
-      <w:r>
-        <w:tab/>
-        <w:t xml:space="preserve">type </w:t>
-      </w:r>
-      <w:r>
-        <w:rPr>
-          <w:color w:val="76923C" w:themeColor="accent3" w:themeShade="BF"/>
-        </w:rPr>
-        <w:t>VARCHAR</w:t>
-      </w:r>
-      <w:r>
-        <w:rPr>
-          <w:color w:val="76923C" w:themeColor="accent3" w:themeShade="BF"/>
-        </w:rPr>
-        <w:t xml:space="preserve"> </w:t>
-      </w:r>
-      <w:r>
-        <w:rPr>
-          <w:color w:val="76923C" w:themeColor="accent3" w:themeShade="BF"/>
-        </w:rPr>
-        <w:t>(3)</w:t>
-      </w:r>
-      <w:r>
-        <w:t xml:space="preserve"> NOT NULL</w:t>
-      </w:r>
-      <w:r>
-        <w:t xml:space="preserve"> </w:t>
-      </w:r>
-      <w:r>
-        <w:rPr>
-          <w:color w:val="FF0000"/>
-        </w:rPr>
-        <w:t xml:space="preserve">DEFAULT </w:t>
-      </w:r>
-      <w:r>
-        <w:t>"</w:t>
-      </w:r>
-      <w:proofErr w:type="spellStart"/>
-      <w:r>
-        <w:t>lec</w:t>
-      </w:r>
-      <w:proofErr w:type="spellEnd"/>
-      <w:r>
-        <w:t>"</w:t>
-      </w:r>
-      <w:r>
-        <w:t xml:space="preserve"> </w:t>
-      </w:r>
-      <w:r>
-        <w:t>,</w:t>
-      </w:r>
-      <w:r>
-        <w:br/>
-      </w:r>
-      <w:r>
-        <w:tab/>
-      </w:r>
-      <w:r>
-        <w:tab/>
-      </w:r>
-      <w:r>
-        <w:tab/>
-        <w:t xml:space="preserve">credits </w:t>
-      </w:r>
-      <w:r>
-        <w:rPr>
-          <w:color w:val="76923C" w:themeColor="accent3" w:themeShade="BF"/>
-        </w:rPr>
-        <w:t>FLOAT</w:t>
-      </w:r>
-      <w:r>
-        <w:rPr>
-          <w:color w:val="76923C" w:themeColor="accent3" w:themeShade="BF"/>
-        </w:rPr>
-        <w:t xml:space="preserve"> </w:t>
-      </w:r>
-      <w:r>
-        <w:rPr>
-          <w:color w:val="76923C" w:themeColor="accent3" w:themeShade="BF"/>
-        </w:rPr>
-        <w:t xml:space="preserve">(2,1) </w:t>
-      </w:r>
-      <w:r>
-        <w:rPr>
-          <w:color w:val="FF0000"/>
-        </w:rPr>
-        <w:t xml:space="preserve">DEFAULT </w:t>
-      </w:r>
-      <w:r>
-        <w:t>'</w:t>
-      </w:r>
-      <w:r>
-        <w:t>0.0</w:t>
-      </w:r>
-      <w:r>
-        <w:t>'</w:t>
-      </w:r>
-      <w:r>
-        <w:t>,</w:t>
-      </w:r>
-      <w:r>
-        <w:br/>
-      </w:r>
-      <w:r>
-        <w:tab/>
-      </w:r>
-      <w:r>
-        <w:tab/>
-      </w:r>
-      <w:r>
-        <w:tab/>
-        <w:t xml:space="preserve">lecturer </w:t>
-      </w:r>
-      <w:r>
-        <w:rPr>
-          <w:color w:val="76923C" w:themeColor="accent3" w:themeShade="BF"/>
-        </w:rPr>
-        <w:t xml:space="preserve">VARCHAR(75) </w:t>
-      </w:r>
-      <w:r>
-        <w:rPr>
-          <w:color w:val="FF0000"/>
-        </w:rPr>
-        <w:t xml:space="preserve">DEFAULT </w:t>
-      </w:r>
-      <w:r>
-        <w:t>"</w:t>
-      </w:r>
-      <w:r>
-        <w:t>TBD</w:t>
-      </w:r>
-      <w:r>
-        <w:t>"</w:t>
-      </w:r>
-      <w:r>
-        <w:t>,</w:t>
-      </w:r>
-      <w:r>
-        <w:br/>
-      </w:r>
-      <w:r>
-        <w:tab/>
-      </w:r>
-      <w:r>
-        <w:tab/>
-      </w:r>
-      <w:r>
-        <w:tab/>
-        <w:t xml:space="preserve">timeSlot1 </w:t>
-      </w:r>
-      <w:r>
-        <w:rPr>
-          <w:color w:val="76923C" w:themeColor="accent3" w:themeShade="BF"/>
-        </w:rPr>
-        <w:t xml:space="preserve">INT </w:t>
-      </w:r>
-      <w:r>
-        <w:t>NOT NULL,</w:t>
-      </w:r>
-      <w:r>
-        <w:br/>
-        <w:t xml:space="preserve"> </w:t>
-      </w:r>
-      <w:r>
-        <w:tab/>
-      </w:r>
-      <w:r>
-        <w:tab/>
-      </w:r>
-      <w:r>
-        <w:tab/>
-      </w:r>
-      <w:r>
-        <w:rPr>
-          <w:color w:val="FF0000"/>
-        </w:rPr>
-        <w:t xml:space="preserve">FOREIGN KEY </w:t>
-      </w:r>
-      <w:r>
-        <w:t xml:space="preserve">(timeSlot1) </w:t>
-      </w:r>
-      <w:r>
-        <w:rPr>
-          <w:color w:val="FF0000"/>
-        </w:rPr>
-        <w:t xml:space="preserve">REFERENCES </w:t>
-      </w:r>
-      <w:r>
-        <w:t>Timeslots(id),</w:t>
-      </w:r>
-      <w:r>
-        <w:br/>
-      </w:r>
-      <w:r>
-        <w:tab/>
-      </w:r>
-      <w:r>
-        <w:tab/>
-      </w:r>
-      <w:r>
-        <w:tab/>
-        <w:t xml:space="preserve">timeSlot2 </w:t>
-      </w:r>
-      <w:r>
-        <w:rPr>
-          <w:color w:val="76923C" w:themeColor="accent3" w:themeShade="BF"/>
-        </w:rPr>
-        <w:t>INT</w:t>
-      </w:r>
-      <w:r>
-        <w:rPr>
-          <w:color w:val="76923C" w:themeColor="accent3" w:themeShade="BF"/>
-        </w:rPr>
-        <w:t xml:space="preserve"> </w:t>
-      </w:r>
-      <w:r>
-        <w:t>NOT NULL</w:t>
-      </w:r>
-      <w:r>
-        <w:t xml:space="preserve"> DEFAULT </w:t>
-      </w:r>
-      <w:r>
-        <w:t>'</w:t>
-      </w:r>
-      <w:r>
-        <w:t>0</w:t>
-      </w:r>
-      <w:r>
-        <w:t>'</w:t>
-      </w:r>
-      <w:r>
-        <w:t>,</w:t>
-      </w:r>
-      <w:r>
-        <w:br/>
-        <w:t xml:space="preserve"> </w:t>
-      </w:r>
-      <w:r>
-        <w:tab/>
-      </w:r>
-      <w:r>
-        <w:tab/>
-      </w:r>
-      <w:r>
-        <w:tab/>
-      </w:r>
-      <w:r>
-        <w:rPr>
-          <w:color w:val="FF0000"/>
-        </w:rPr>
-        <w:t>FOREIGN KEY</w:t>
-      </w:r>
-      <w:r>
-        <w:t xml:space="preserve"> (timeSlot2) </w:t>
-      </w:r>
-      <w:r>
-        <w:rPr>
-          <w:color w:val="FF0000"/>
-        </w:rPr>
-        <w:t xml:space="preserve">REFERENCES </w:t>
-      </w:r>
-      <w:r>
-        <w:t>Timeslots(id),</w:t>
-      </w:r>
-      <w:r>
-        <w:br/>
-      </w:r>
-      <w:r>
-        <w:tab/>
-      </w:r>
-      <w:r>
-        <w:tab/>
-      </w:r>
-      <w:r>
-        <w:tab/>
-        <w:t xml:space="preserve">description </w:t>
-      </w:r>
-      <w:r>
-        <w:rPr>
-          <w:color w:val="76923C" w:themeColor="accent3" w:themeShade="BF"/>
-        </w:rPr>
-        <w:t>VARCHAR(</w:t>
-      </w:r>
-      <w:r>
-        <w:rPr>
-          <w:color w:val="76923C" w:themeColor="accent3" w:themeShade="BF"/>
-        </w:rPr>
-        <w:t>10</w:t>
-      </w:r>
-      <w:r>
-        <w:rPr>
-          <w:color w:val="76923C" w:themeColor="accent3" w:themeShade="BF"/>
-        </w:rPr>
-        <w:t>00</w:t>
-      </w:r>
-      <w:r>
-        <w:rPr>
-          <w:color w:val="76923C" w:themeColor="accent3" w:themeShade="BF"/>
-        </w:rPr>
-        <w:t>)</w:t>
-      </w:r>
-      <w:r>
-        <w:t>,</w:t>
-      </w:r>
-      <w:r>
-        <w:br/>
-        <w:t xml:space="preserve">                                           capacity INT NOT NULL DEFAULT </w:t>
-      </w:r>
-      <w:r>
-        <w:t>'</w:t>
-      </w:r>
-      <w:r>
-        <w:t>50</w:t>
-      </w:r>
-      <w:r>
-        <w:t>'</w:t>
-      </w:r>
-      <w:r>
-        <w:t>,</w:t>
-      </w:r>
+      <w:bookmarkEnd w:id="0"/>
       <w:r>
         <w:br/>
         <w:t xml:space="preserve"> </w:t>
@@ -982,7 +898,6 @@
         <w:t>);</w:t>
       </w:r>
     </w:p>
-    <w:bookmarkEnd w:id="0"/>
     <w:p/>
     <w:p/>
     <w:p/>
@@ -1002,13 +917,8 @@
       <w:r>
         <w:t>(</w:t>
       </w:r>
-      <w:proofErr w:type="spellStart"/>
-      <w:r>
-        <w:t>studentId</w:t>
-      </w:r>
-      <w:proofErr w:type="spellEnd"/>
-      <w:r>
-        <w:t xml:space="preserve"> </w:t>
+      <w:r>
+        <w:t xml:space="preserve">studentId </w:t>
       </w:r>
       <w:r>
         <w:rPr>
@@ -1040,15 +950,7 @@
         <w:t xml:space="preserve">FOREIGN KEY </w:t>
       </w:r>
       <w:r>
-        <w:t>(</w:t>
-      </w:r>
-      <w:proofErr w:type="spellStart"/>
-      <w:r>
-        <w:t>studentId</w:t>
-      </w:r>
-      <w:proofErr w:type="spellEnd"/>
-      <w:r>
-        <w:t xml:space="preserve">) </w:t>
+        <w:t xml:space="preserve">(studentId) </w:t>
       </w:r>
       <w:r>
         <w:rPr>
@@ -1057,37 +959,21 @@
         <w:t xml:space="preserve">REFERENCES </w:t>
       </w:r>
       <w:r>
-        <w:t>Students (</w:t>
-      </w:r>
-      <w:proofErr w:type="spellStart"/>
-      <w:r>
-        <w:t>sId</w:t>
-      </w:r>
-      <w:proofErr w:type="spellEnd"/>
-      <w:r>
-        <w:t>),</w:t>
-      </w:r>
-      <w:r>
-        <w:br/>
-        <w:t xml:space="preserve"> </w:t>
-      </w:r>
-      <w:r>
-        <w:tab/>
-      </w:r>
-      <w:r>
-        <w:tab/>
-      </w:r>
-      <w:r>
-        <w:tab/>
-        <w:t xml:space="preserve">     </w:t>
-      </w:r>
-      <w:proofErr w:type="spellStart"/>
-      <w:r>
-        <w:t>cId</w:t>
-      </w:r>
-      <w:proofErr w:type="spellEnd"/>
-      <w:r>
-        <w:t xml:space="preserve"> </w:t>
+        <w:t>Students (sId),</w:t>
+      </w:r>
+      <w:r>
+        <w:br/>
+        <w:t xml:space="preserve"> </w:t>
+      </w:r>
+      <w:r>
+        <w:tab/>
+      </w:r>
+      <w:r>
+        <w:tab/>
+      </w:r>
+      <w:r>
+        <w:tab/>
+        <w:t xml:space="preserve">     cId </w:t>
       </w:r>
       <w:r>
         <w:rPr>
@@ -1109,15 +995,7 @@
       </w:r>
       <w:r>
         <w:tab/>
-        <w:t xml:space="preserve">     </w:t>
-      </w:r>
-      <w:proofErr w:type="spellStart"/>
-      <w:r>
-        <w:t>sectionId</w:t>
-      </w:r>
-      <w:proofErr w:type="spellEnd"/>
-      <w:r>
-        <w:t xml:space="preserve"> </w:t>
+        <w:t xml:space="preserve">     sectionId </w:t>
       </w:r>
       <w:r>
         <w:rPr>
@@ -1319,11 +1197,9 @@
       <w:r>
         <w:t>(</w:t>
       </w:r>
-      <w:proofErr w:type="spellStart"/>
       <w:r>
         <w:t>cId</w:t>
       </w:r>
-      <w:proofErr w:type="spellEnd"/>
       <w:r>
         <w:t xml:space="preserve"> </w:t>
       </w:r>

</xml_diff>

<commit_message>
added persistent schedule view, added 'not null' to 'finished' column in registered
</commit_message>
<xml_diff>
--- a/create_tables.docx
+++ b/create_tables.docx
@@ -13,7 +13,17 @@
         <w:t xml:space="preserve">Students </w:t>
       </w:r>
       <w:r>
-        <w:t xml:space="preserve">(sId </w:t>
+        <w:t>(</w:t>
+      </w:r>
+      <w:proofErr w:type="spellStart"/>
+      <w:proofErr w:type="gramStart"/>
+      <w:r>
+        <w:t>sId</w:t>
+      </w:r>
+      <w:proofErr w:type="spellEnd"/>
+      <w:proofErr w:type="gramEnd"/>
+      <w:r>
+        <w:t xml:space="preserve"> </w:t>
       </w:r>
       <w:r>
         <w:rPr>
@@ -44,7 +54,15 @@
       </w:r>
       <w:r>
         <w:tab/>
-        <w:t xml:space="preserve"> firstName </w:t>
+        <w:t xml:space="preserve"> </w:t>
+      </w:r>
+      <w:proofErr w:type="spellStart"/>
+      <w:r>
+        <w:t>firstName</w:t>
+      </w:r>
+      <w:proofErr w:type="spellEnd"/>
+      <w:r>
+        <w:t xml:space="preserve"> </w:t>
       </w:r>
       <w:r>
         <w:rPr>
@@ -75,7 +93,15 @@
       </w:r>
       <w:r>
         <w:tab/>
-        <w:t xml:space="preserve"> lastName </w:t>
+        <w:t xml:space="preserve"> </w:t>
+      </w:r>
+      <w:proofErr w:type="spellStart"/>
+      <w:r>
+        <w:t>lastName</w:t>
+      </w:r>
+      <w:proofErr w:type="spellEnd"/>
+      <w:r>
+        <w:t xml:space="preserve"> </w:t>
       </w:r>
       <w:r>
         <w:rPr>
@@ -204,7 +230,15 @@
       </w:r>
       <w:r>
         <w:tab/>
-        <w:t xml:space="preserve">   startHour </w:t>
+        <w:t xml:space="preserve">   </w:t>
+      </w:r>
+      <w:proofErr w:type="spellStart"/>
+      <w:r>
+        <w:t>startHour</w:t>
+      </w:r>
+      <w:proofErr w:type="spellEnd"/>
+      <w:r>
+        <w:t xml:space="preserve"> </w:t>
       </w:r>
       <w:r>
         <w:rPr>
@@ -226,7 +260,15 @@
       </w:r>
       <w:r>
         <w:tab/>
-        <w:t xml:space="preserve">   endHour  </w:t>
+        <w:t xml:space="preserve">   </w:t>
+      </w:r>
+      <w:proofErr w:type="spellStart"/>
+      <w:r>
+        <w:t>endHour</w:t>
+      </w:r>
+      <w:proofErr w:type="spellEnd"/>
+      <w:r>
+        <w:t xml:space="preserve">  </w:t>
       </w:r>
       <w:r>
         <w:rPr>
@@ -272,10 +314,18 @@
         <w:t xml:space="preserve">Prerequisites </w:t>
       </w:r>
       <w:r>
-        <w:t>(pI</w:t>
-      </w:r>
-      <w:r>
-        <w:t xml:space="preserve">d </w:t>
+        <w:t>(</w:t>
+      </w:r>
+      <w:proofErr w:type="spellStart"/>
+      <w:r>
+        <w:t>pI</w:t>
+      </w:r>
+      <w:r>
+        <w:t>d</w:t>
+      </w:r>
+      <w:proofErr w:type="spellEnd"/>
+      <w:r>
+        <w:t xml:space="preserve"> </w:t>
       </w:r>
       <w:r>
         <w:rPr>
@@ -297,7 +347,15 @@
       </w:r>
       <w:r>
         <w:tab/>
-        <w:t xml:space="preserve">          rId </w:t>
+        <w:t xml:space="preserve">          </w:t>
+      </w:r>
+      <w:proofErr w:type="spellStart"/>
+      <w:r>
+        <w:t>rId</w:t>
+      </w:r>
+      <w:proofErr w:type="spellEnd"/>
+      <w:r>
+        <w:t xml:space="preserve"> </w:t>
       </w:r>
       <w:r>
         <w:rPr>
@@ -364,7 +422,15 @@
       </w:r>
       <w:r>
         <w:tab/>
-        <w:t xml:space="preserve">          altId VARCHAR (8)</w:t>
+        <w:t xml:space="preserve">          </w:t>
+      </w:r>
+      <w:proofErr w:type="spellStart"/>
+      <w:r>
+        <w:t>altId</w:t>
+      </w:r>
+      <w:proofErr w:type="spellEnd"/>
+      <w:r>
+        <w:t xml:space="preserve"> VARCHAR (8)</w:t>
       </w:r>
       <w:r>
         <w:t>,</w:t>
@@ -417,7 +483,15 @@
         <w:t xml:space="preserve">Courses </w:t>
       </w:r>
       <w:r>
-        <w:t xml:space="preserve">(cId </w:t>
+        <w:t>(</w:t>
+      </w:r>
+      <w:proofErr w:type="spellStart"/>
+      <w:r>
+        <w:t>cId</w:t>
+      </w:r>
+      <w:proofErr w:type="spellEnd"/>
+      <w:r>
+        <w:t xml:space="preserve"> </w:t>
       </w:r>
       <w:r>
         <w:rPr>
@@ -448,7 +522,15 @@
         <w:t xml:space="preserve">FOREIGN KEY </w:t>
       </w:r>
       <w:r>
-        <w:t xml:space="preserve">(cId) </w:t>
+        <w:t>(</w:t>
+      </w:r>
+      <w:proofErr w:type="spellStart"/>
+      <w:r>
+        <w:t>cId</w:t>
+      </w:r>
+      <w:proofErr w:type="spellEnd"/>
+      <w:r>
+        <w:t xml:space="preserve">) </w:t>
       </w:r>
       <w:r>
         <w:rPr>
@@ -457,20 +539,35 @@
         <w:t xml:space="preserve">REFERENCES </w:t>
       </w:r>
       <w:r>
-        <w:t>Sequence (cId),</w:t>
-      </w:r>
-      <w:r>
-        <w:br/>
-      </w:r>
-      <w:r>
-        <w:tab/>
-      </w:r>
-      <w:r>
-        <w:tab/>
-      </w:r>
-      <w:r>
-        <w:tab/>
-        <w:t xml:space="preserve">sId </w:t>
+        <w:t>Sequence (</w:t>
+      </w:r>
+      <w:proofErr w:type="spellStart"/>
+      <w:r>
+        <w:t>cId</w:t>
+      </w:r>
+      <w:proofErr w:type="spellEnd"/>
+      <w:r>
+        <w:t>),</w:t>
+      </w:r>
+      <w:r>
+        <w:br/>
+      </w:r>
+      <w:r>
+        <w:tab/>
+      </w:r>
+      <w:r>
+        <w:tab/>
+      </w:r>
+      <w:r>
+        <w:tab/>
+      </w:r>
+      <w:proofErr w:type="spellStart"/>
+      <w:r>
+        <w:t>sId</w:t>
+      </w:r>
+      <w:proofErr w:type="spellEnd"/>
+      <w:r>
+        <w:t xml:space="preserve"> </w:t>
       </w:r>
       <w:r>
         <w:rPr>
@@ -502,372 +599,389 @@
       </w:r>
       <w:r>
         <w:t xml:space="preserve"> NOT NULL,</w:t>
-      </w:r>
-      <w:r>
-        <w:br/>
-      </w:r>
-      <w:r>
-        <w:tab/>
-      </w:r>
-      <w:r>
-        <w:tab/>
-      </w:r>
-      <w:r>
-        <w:tab/>
-        <w:t xml:space="preserve">year </w:t>
-      </w:r>
-      <w:r>
-        <w:rPr>
-          <w:color w:val="76923C" w:themeColor="accent3" w:themeShade="BF"/>
-        </w:rPr>
-        <w:t xml:space="preserve">INT </w:t>
-      </w:r>
-      <w:r>
-        <w:t>NOT NULL,</w:t>
-      </w:r>
-      <w:r>
-        <w:br/>
-      </w:r>
-      <w:r>
-        <w:tab/>
-      </w:r>
-      <w:r>
-        <w:tab/>
-      </w:r>
-      <w:r>
-        <w:tab/>
-        <w:t xml:space="preserve">type </w:t>
-      </w:r>
-      <w:r>
-        <w:rPr>
-          <w:color w:val="76923C" w:themeColor="accent3" w:themeShade="BF"/>
-        </w:rPr>
-        <w:t>VARCHAR</w:t>
-      </w:r>
-      <w:r>
-        <w:rPr>
-          <w:color w:val="76923C" w:themeColor="accent3" w:themeShade="BF"/>
-        </w:rPr>
-        <w:t xml:space="preserve"> </w:t>
-      </w:r>
-      <w:r>
-        <w:rPr>
-          <w:color w:val="76923C" w:themeColor="accent3" w:themeShade="BF"/>
-        </w:rPr>
-        <w:t>(3)</w:t>
-      </w:r>
-      <w:r>
-        <w:t xml:space="preserve"> NOT NULL</w:t>
-      </w:r>
-      <w:r>
-        <w:t xml:space="preserve"> </w:t>
-      </w:r>
-      <w:r>
-        <w:rPr>
-          <w:color w:val="FF0000"/>
-        </w:rPr>
-        <w:t xml:space="preserve">DEFAULT </w:t>
-      </w:r>
-      <w:r>
-        <w:t>"</w:t>
-      </w:r>
-      <w:r>
-        <w:t>lec</w:t>
-      </w:r>
-      <w:r>
-        <w:t>"</w:t>
-      </w:r>
-      <w:r>
-        <w:t xml:space="preserve"> </w:t>
-      </w:r>
-      <w:r>
-        <w:t>,</w:t>
-      </w:r>
-      <w:r>
-        <w:br/>
-      </w:r>
-      <w:r>
-        <w:tab/>
-      </w:r>
-      <w:r>
-        <w:tab/>
-      </w:r>
-      <w:r>
-        <w:tab/>
-        <w:t xml:space="preserve">credits </w:t>
-      </w:r>
-      <w:r>
-        <w:rPr>
-          <w:color w:val="76923C" w:themeColor="accent3" w:themeShade="BF"/>
-        </w:rPr>
-        <w:t>FLOAT</w:t>
-      </w:r>
-      <w:r>
-        <w:rPr>
-          <w:color w:val="76923C" w:themeColor="accent3" w:themeShade="BF"/>
-        </w:rPr>
-        <w:t xml:space="preserve"> </w:t>
-      </w:r>
-      <w:r>
-        <w:rPr>
-          <w:color w:val="76923C" w:themeColor="accent3" w:themeShade="BF"/>
-        </w:rPr>
-        <w:t xml:space="preserve">(2,1) </w:t>
-      </w:r>
-      <w:r>
-        <w:rPr>
-          <w:color w:val="FF0000"/>
-        </w:rPr>
-        <w:t xml:space="preserve">DEFAULT </w:t>
-      </w:r>
-      <w:r>
-        <w:t>'</w:t>
-      </w:r>
-      <w:r>
-        <w:t>0.0</w:t>
-      </w:r>
-      <w:r>
-        <w:t>'</w:t>
-      </w:r>
-      <w:r>
-        <w:t>,</w:t>
-      </w:r>
-      <w:r>
-        <w:br/>
-      </w:r>
-      <w:r>
-        <w:tab/>
-      </w:r>
-      <w:r>
-        <w:tab/>
-      </w:r>
-      <w:r>
-        <w:tab/>
-        <w:t xml:space="preserve">lecturer </w:t>
-      </w:r>
-      <w:r>
-        <w:rPr>
-          <w:color w:val="76923C" w:themeColor="accent3" w:themeShade="BF"/>
-        </w:rPr>
-        <w:t xml:space="preserve">VARCHAR(75) </w:t>
-      </w:r>
-      <w:r>
-        <w:rPr>
-          <w:color w:val="FF0000"/>
-        </w:rPr>
-        <w:t xml:space="preserve">DEFAULT </w:t>
-      </w:r>
-      <w:r>
-        <w:t>"</w:t>
-      </w:r>
-      <w:r>
-        <w:t>TBD</w:t>
-      </w:r>
-      <w:r>
-        <w:t>"</w:t>
-      </w:r>
-      <w:r>
-        <w:t>,</w:t>
-      </w:r>
-      <w:r>
-        <w:br/>
-      </w:r>
-      <w:r>
-        <w:tab/>
-      </w:r>
-      <w:r>
-        <w:tab/>
-      </w:r>
-      <w:r>
-        <w:tab/>
-        <w:t xml:space="preserve">timeSlot1 </w:t>
-      </w:r>
-      <w:r>
-        <w:rPr>
-          <w:color w:val="76923C" w:themeColor="accent3" w:themeShade="BF"/>
-        </w:rPr>
-        <w:t xml:space="preserve">INT </w:t>
-      </w:r>
-      <w:r>
-        <w:t>NOT NULL,</w:t>
-      </w:r>
-      <w:r>
-        <w:br/>
-        <w:t xml:space="preserve"> </w:t>
-      </w:r>
-      <w:r>
-        <w:tab/>
-      </w:r>
-      <w:r>
-        <w:tab/>
-      </w:r>
-      <w:r>
-        <w:tab/>
-      </w:r>
-      <w:r>
-        <w:rPr>
-          <w:color w:val="FF0000"/>
-        </w:rPr>
-        <w:t xml:space="preserve">FOREIGN KEY </w:t>
-      </w:r>
-      <w:r>
-        <w:t xml:space="preserve">(timeSlot1) </w:t>
-      </w:r>
-      <w:r>
-        <w:rPr>
-          <w:color w:val="FF0000"/>
-        </w:rPr>
-        <w:t xml:space="preserve">REFERENCES </w:t>
-      </w:r>
-      <w:r>
-        <w:t>Timeslots(id),</w:t>
-      </w:r>
-      <w:r>
-        <w:br/>
-      </w:r>
-      <w:r>
-        <w:tab/>
-      </w:r>
-      <w:r>
-        <w:tab/>
-      </w:r>
-      <w:r>
-        <w:tab/>
-        <w:t xml:space="preserve">timeSlot2 </w:t>
-      </w:r>
-      <w:r>
-        <w:rPr>
-          <w:color w:val="76923C" w:themeColor="accent3" w:themeShade="BF"/>
-        </w:rPr>
-        <w:t>INT</w:t>
-      </w:r>
-      <w:r>
-        <w:rPr>
-          <w:color w:val="76923C" w:themeColor="accent3" w:themeShade="BF"/>
-        </w:rPr>
-        <w:t xml:space="preserve"> </w:t>
-      </w:r>
-      <w:r>
-        <w:t>NOT NULL</w:t>
-      </w:r>
-      <w:r>
-        <w:t xml:space="preserve"> DEFAULT </w:t>
-      </w:r>
-      <w:r>
-        <w:t>'</w:t>
-      </w:r>
-      <w:r>
-        <w:t>0</w:t>
-      </w:r>
-      <w:r>
-        <w:t>'</w:t>
-      </w:r>
-      <w:r>
-        <w:t>,</w:t>
-      </w:r>
-      <w:r>
-        <w:br/>
-        <w:t xml:space="preserve"> </w:t>
-      </w:r>
-      <w:r>
-        <w:tab/>
-      </w:r>
-      <w:r>
-        <w:tab/>
-      </w:r>
-      <w:r>
-        <w:tab/>
-      </w:r>
-      <w:r>
-        <w:rPr>
-          <w:color w:val="FF0000"/>
-        </w:rPr>
-        <w:t>FOREIGN KEY</w:t>
-      </w:r>
-      <w:r>
-        <w:t xml:space="preserve"> (timeSlot2) </w:t>
-      </w:r>
-      <w:r>
-        <w:rPr>
-          <w:color w:val="FF0000"/>
-        </w:rPr>
-        <w:t xml:space="preserve">REFERENCES </w:t>
-      </w:r>
-      <w:r>
-        <w:t>Timeslots(id),</w:t>
-      </w:r>
-      <w:r>
-        <w:br/>
-      </w:r>
-      <w:r>
-        <w:tab/>
-      </w:r>
-      <w:r>
-        <w:tab/>
-      </w:r>
-      <w:r>
-        <w:tab/>
-        <w:t xml:space="preserve">description </w:t>
-      </w:r>
-      <w:r>
-        <w:rPr>
-          <w:color w:val="76923C" w:themeColor="accent3" w:themeShade="BF"/>
-        </w:rPr>
-        <w:t>VARCHAR(</w:t>
-      </w:r>
-      <w:r>
-        <w:rPr>
-          <w:color w:val="76923C" w:themeColor="accent3" w:themeShade="BF"/>
-        </w:rPr>
-        <w:t>10</w:t>
-      </w:r>
-      <w:r>
-        <w:rPr>
-          <w:color w:val="76923C" w:themeColor="accent3" w:themeShade="BF"/>
-        </w:rPr>
-        <w:t>00</w:t>
-      </w:r>
-      <w:r>
-        <w:rPr>
-          <w:color w:val="76923C" w:themeColor="accent3" w:themeShade="BF"/>
-        </w:rPr>
-        <w:t>)</w:t>
-      </w:r>
-      <w:r>
-        <w:t>,</w:t>
-      </w:r>
-      <w:r>
-        <w:br/>
-        <w:t xml:space="preserve">                                           capacity INT NOT NULL DEFAULT </w:t>
-      </w:r>
-      <w:r>
-        <w:t>'</w:t>
-      </w:r>
-      <w:r>
-        <w:t>50</w:t>
-      </w:r>
-      <w:r>
-        <w:t>'</w:t>
-      </w:r>
-      <w:r>
-        <w:t>,</w:t>
-      </w:r>
-      <w:r>
-        <w:br/>
-        <w:t xml:space="preserve">        </w:t>
-      </w:r>
-      <w:r>
-        <w:tab/>
-      </w:r>
-      <w:r>
-        <w:tab/>
-      </w:r>
-      <w:r>
-        <w:tab/>
-        <w:t>room VARCHAR(10) NOT NULL DEFAULT ‘TBA’,</w:t>
       </w:r>
       <w:bookmarkStart w:id="0" w:name="_GoBack"/>
       <w:bookmarkEnd w:id="0"/>
+      <w:r>
+        <w:br/>
+      </w:r>
+      <w:r>
+        <w:tab/>
+      </w:r>
+      <w:r>
+        <w:tab/>
+      </w:r>
+      <w:r>
+        <w:tab/>
+        <w:t xml:space="preserve">year </w:t>
+      </w:r>
+      <w:r>
+        <w:rPr>
+          <w:color w:val="76923C" w:themeColor="accent3" w:themeShade="BF"/>
+        </w:rPr>
+        <w:t xml:space="preserve">INT </w:t>
+      </w:r>
+      <w:r>
+        <w:t>NOT NULL,</w:t>
+      </w:r>
+      <w:r>
+        <w:br/>
+      </w:r>
+      <w:r>
+        <w:tab/>
+      </w:r>
+      <w:r>
+        <w:tab/>
+      </w:r>
+      <w:r>
+        <w:tab/>
+        <w:t xml:space="preserve">type </w:t>
+      </w:r>
+      <w:r>
+        <w:rPr>
+          <w:color w:val="76923C" w:themeColor="accent3" w:themeShade="BF"/>
+        </w:rPr>
+        <w:t>VARCHAR</w:t>
+      </w:r>
+      <w:r>
+        <w:rPr>
+          <w:color w:val="76923C" w:themeColor="accent3" w:themeShade="BF"/>
+        </w:rPr>
+        <w:t xml:space="preserve"> </w:t>
+      </w:r>
+      <w:r>
+        <w:rPr>
+          <w:color w:val="76923C" w:themeColor="accent3" w:themeShade="BF"/>
+        </w:rPr>
+        <w:t>(3)</w:t>
+      </w:r>
+      <w:r>
+        <w:t xml:space="preserve"> NOT NULL</w:t>
+      </w:r>
+      <w:r>
+        <w:t xml:space="preserve"> </w:t>
+      </w:r>
+      <w:r>
+        <w:rPr>
+          <w:color w:val="FF0000"/>
+        </w:rPr>
+        <w:t xml:space="preserve">DEFAULT </w:t>
+      </w:r>
+      <w:r>
+        <w:t>"</w:t>
+      </w:r>
+      <w:proofErr w:type="spellStart"/>
+      <w:r>
+        <w:t>lec</w:t>
+      </w:r>
+      <w:proofErr w:type="spellEnd"/>
+      <w:r>
+        <w:t>"</w:t>
+      </w:r>
+      <w:r>
+        <w:t xml:space="preserve"> </w:t>
+      </w:r>
+      <w:r>
+        <w:t>,</w:t>
+      </w:r>
+      <w:r>
+        <w:br/>
+      </w:r>
+      <w:r>
+        <w:tab/>
+      </w:r>
+      <w:r>
+        <w:tab/>
+      </w:r>
+      <w:r>
+        <w:tab/>
+        <w:t xml:space="preserve">credits </w:t>
+      </w:r>
+      <w:r>
+        <w:rPr>
+          <w:color w:val="76923C" w:themeColor="accent3" w:themeShade="BF"/>
+        </w:rPr>
+        <w:t>FLOAT</w:t>
+      </w:r>
+      <w:r>
+        <w:rPr>
+          <w:color w:val="76923C" w:themeColor="accent3" w:themeShade="BF"/>
+        </w:rPr>
+        <w:t xml:space="preserve"> </w:t>
+      </w:r>
+      <w:r>
+        <w:rPr>
+          <w:color w:val="76923C" w:themeColor="accent3" w:themeShade="BF"/>
+        </w:rPr>
+        <w:t xml:space="preserve">(2,1) </w:t>
+      </w:r>
+      <w:r>
+        <w:rPr>
+          <w:color w:val="FF0000"/>
+        </w:rPr>
+        <w:t xml:space="preserve">DEFAULT </w:t>
+      </w:r>
+      <w:r>
+        <w:t>'</w:t>
+      </w:r>
+      <w:r>
+        <w:t>0.0</w:t>
+      </w:r>
+      <w:r>
+        <w:t>'</w:t>
+      </w:r>
+      <w:r>
+        <w:t>,</w:t>
+      </w:r>
+      <w:r>
+        <w:br/>
+      </w:r>
+      <w:r>
+        <w:tab/>
+      </w:r>
+      <w:r>
+        <w:tab/>
+      </w:r>
+      <w:r>
+        <w:tab/>
+        <w:t xml:space="preserve">lecturer </w:t>
+      </w:r>
+      <w:r>
+        <w:rPr>
+          <w:color w:val="76923C" w:themeColor="accent3" w:themeShade="BF"/>
+        </w:rPr>
+        <w:t xml:space="preserve">VARCHAR(75) </w:t>
+      </w:r>
+      <w:r>
+        <w:rPr>
+          <w:color w:val="FF0000"/>
+        </w:rPr>
+        <w:t xml:space="preserve">DEFAULT </w:t>
+      </w:r>
+      <w:r>
+        <w:t>"</w:t>
+      </w:r>
+      <w:r>
+        <w:t>TBD</w:t>
+      </w:r>
+      <w:r>
+        <w:t>"</w:t>
+      </w:r>
+      <w:r>
+        <w:t>,</w:t>
+      </w:r>
+      <w:r>
+        <w:br/>
+      </w:r>
+      <w:r>
+        <w:tab/>
+      </w:r>
+      <w:r>
+        <w:tab/>
+      </w:r>
+      <w:r>
+        <w:tab/>
+        <w:t xml:space="preserve">timeSlot1 </w:t>
+      </w:r>
+      <w:r>
+        <w:rPr>
+          <w:color w:val="76923C" w:themeColor="accent3" w:themeShade="BF"/>
+        </w:rPr>
+        <w:t xml:space="preserve">INT </w:t>
+      </w:r>
+      <w:r>
+        <w:t>NOT NULL,</w:t>
+      </w:r>
+      <w:r>
+        <w:br/>
+        <w:t xml:space="preserve"> </w:t>
+      </w:r>
+      <w:r>
+        <w:tab/>
+      </w:r>
+      <w:r>
+        <w:tab/>
+      </w:r>
+      <w:r>
+        <w:tab/>
+      </w:r>
+      <w:r>
+        <w:rPr>
+          <w:color w:val="FF0000"/>
+        </w:rPr>
+        <w:t xml:space="preserve">FOREIGN KEY </w:t>
+      </w:r>
+      <w:r>
+        <w:t xml:space="preserve">(timeSlot1) </w:t>
+      </w:r>
+      <w:r>
+        <w:rPr>
+          <w:color w:val="FF0000"/>
+        </w:rPr>
+        <w:t xml:space="preserve">REFERENCES </w:t>
+      </w:r>
+      <w:r>
+        <w:t>Timeslots(id),</w:t>
+      </w:r>
+      <w:r>
+        <w:br/>
+      </w:r>
+      <w:r>
+        <w:tab/>
+      </w:r>
+      <w:r>
+        <w:tab/>
+      </w:r>
+      <w:r>
+        <w:tab/>
+        <w:t xml:space="preserve">timeSlot2 </w:t>
+      </w:r>
+      <w:r>
+        <w:rPr>
+          <w:color w:val="76923C" w:themeColor="accent3" w:themeShade="BF"/>
+        </w:rPr>
+        <w:t>INT</w:t>
+      </w:r>
+      <w:r>
+        <w:rPr>
+          <w:color w:val="76923C" w:themeColor="accent3" w:themeShade="BF"/>
+        </w:rPr>
+        <w:t xml:space="preserve"> </w:t>
+      </w:r>
+      <w:r>
+        <w:t>NOT NULL</w:t>
+      </w:r>
+      <w:r>
+        <w:t xml:space="preserve"> DEFAULT </w:t>
+      </w:r>
+      <w:r>
+        <w:t>'</w:t>
+      </w:r>
+      <w:r>
+        <w:t>0</w:t>
+      </w:r>
+      <w:r>
+        <w:t>'</w:t>
+      </w:r>
+      <w:r>
+        <w:t>,</w:t>
+      </w:r>
+      <w:r>
+        <w:br/>
+        <w:t xml:space="preserve"> </w:t>
+      </w:r>
+      <w:r>
+        <w:tab/>
+      </w:r>
+      <w:r>
+        <w:tab/>
+      </w:r>
+      <w:r>
+        <w:tab/>
+      </w:r>
+      <w:r>
+        <w:rPr>
+          <w:color w:val="FF0000"/>
+        </w:rPr>
+        <w:t>FOREIGN KEY</w:t>
+      </w:r>
+      <w:r>
+        <w:t xml:space="preserve"> (timeSlot2) </w:t>
+      </w:r>
+      <w:r>
+        <w:rPr>
+          <w:color w:val="FF0000"/>
+        </w:rPr>
+        <w:t xml:space="preserve">REFERENCES </w:t>
+      </w:r>
+      <w:r>
+        <w:t>Timeslots(id),</w:t>
+      </w:r>
+      <w:r>
+        <w:br/>
+      </w:r>
+      <w:r>
+        <w:tab/>
+      </w:r>
+      <w:r>
+        <w:tab/>
+      </w:r>
+      <w:r>
+        <w:tab/>
+        <w:t xml:space="preserve">description </w:t>
+      </w:r>
+      <w:r>
+        <w:rPr>
+          <w:color w:val="76923C" w:themeColor="accent3" w:themeShade="BF"/>
+        </w:rPr>
+        <w:t>VARCHAR(</w:t>
+      </w:r>
+      <w:r>
+        <w:rPr>
+          <w:color w:val="76923C" w:themeColor="accent3" w:themeShade="BF"/>
+        </w:rPr>
+        <w:t>10</w:t>
+      </w:r>
+      <w:r>
+        <w:rPr>
+          <w:color w:val="76923C" w:themeColor="accent3" w:themeShade="BF"/>
+        </w:rPr>
+        <w:t>00</w:t>
+      </w:r>
+      <w:r>
+        <w:rPr>
+          <w:color w:val="76923C" w:themeColor="accent3" w:themeShade="BF"/>
+        </w:rPr>
+        <w:t>)</w:t>
+      </w:r>
+      <w:r>
+        <w:t>,</w:t>
+      </w:r>
+      <w:r>
+        <w:br/>
+        <w:t xml:space="preserve">                                           capacity INT NOT NULL DEFAULT </w:t>
+      </w:r>
+      <w:r>
+        <w:t>'</w:t>
+      </w:r>
+      <w:r>
+        <w:t>50</w:t>
+      </w:r>
+      <w:r>
+        <w:t>'</w:t>
+      </w:r>
+      <w:r>
+        <w:t>,</w:t>
+      </w:r>
+      <w:r>
+        <w:br/>
+        <w:t xml:space="preserve">        </w:t>
+      </w:r>
+      <w:r>
+        <w:tab/>
+      </w:r>
+      <w:r>
+        <w:tab/>
+      </w:r>
+      <w:r>
+        <w:tab/>
+        <w:t>roo</w:t>
+      </w:r>
+      <w:r>
+        <w:t xml:space="preserve">m VARCHAR(10) NOT NULL DEFAULT </w:t>
+      </w:r>
+      <w:r>
+        <w:t>'</w:t>
+      </w:r>
+      <w:r>
+        <w:t>TBA</w:t>
+      </w:r>
+      <w:r>
+        <w:t>'</w:t>
+      </w:r>
+      <w:r>
+        <w:t>,</w:t>
+      </w:r>
       <w:r>
         <w:br/>
         <w:t xml:space="preserve"> </w:t>
@@ -917,8 +1031,13 @@
       <w:r>
         <w:t>(</w:t>
       </w:r>
-      <w:r>
-        <w:t xml:space="preserve">studentId </w:t>
+      <w:proofErr w:type="spellStart"/>
+      <w:r>
+        <w:t>studentId</w:t>
+      </w:r>
+      <w:proofErr w:type="spellEnd"/>
+      <w:r>
+        <w:t xml:space="preserve"> </w:t>
       </w:r>
       <w:r>
         <w:rPr>
@@ -950,7 +1069,15 @@
         <w:t xml:space="preserve">FOREIGN KEY </w:t>
       </w:r>
       <w:r>
-        <w:t xml:space="preserve">(studentId) </w:t>
+        <w:t>(</w:t>
+      </w:r>
+      <w:proofErr w:type="spellStart"/>
+      <w:r>
+        <w:t>studentId</w:t>
+      </w:r>
+      <w:proofErr w:type="spellEnd"/>
+      <w:r>
+        <w:t xml:space="preserve">) </w:t>
       </w:r>
       <w:r>
         <w:rPr>
@@ -959,21 +1086,37 @@
         <w:t xml:space="preserve">REFERENCES </w:t>
       </w:r>
       <w:r>
-        <w:t>Students (sId),</w:t>
-      </w:r>
-      <w:r>
-        <w:br/>
-        <w:t xml:space="preserve"> </w:t>
-      </w:r>
-      <w:r>
-        <w:tab/>
-      </w:r>
-      <w:r>
-        <w:tab/>
-      </w:r>
-      <w:r>
-        <w:tab/>
-        <w:t xml:space="preserve">     cId </w:t>
+        <w:t>Students (</w:t>
+      </w:r>
+      <w:proofErr w:type="spellStart"/>
+      <w:r>
+        <w:t>sId</w:t>
+      </w:r>
+      <w:proofErr w:type="spellEnd"/>
+      <w:r>
+        <w:t>),</w:t>
+      </w:r>
+      <w:r>
+        <w:br/>
+        <w:t xml:space="preserve"> </w:t>
+      </w:r>
+      <w:r>
+        <w:tab/>
+      </w:r>
+      <w:r>
+        <w:tab/>
+      </w:r>
+      <w:r>
+        <w:tab/>
+        <w:t xml:space="preserve">     </w:t>
+      </w:r>
+      <w:proofErr w:type="spellStart"/>
+      <w:r>
+        <w:t>cId</w:t>
+      </w:r>
+      <w:proofErr w:type="spellEnd"/>
+      <w:r>
+        <w:t xml:space="preserve"> </w:t>
       </w:r>
       <w:r>
         <w:rPr>
@@ -995,7 +1138,15 @@
       </w:r>
       <w:r>
         <w:tab/>
-        <w:t xml:space="preserve">     sectionId </w:t>
+        <w:t xml:space="preserve">     </w:t>
+      </w:r>
+      <w:proofErr w:type="spellStart"/>
+      <w:r>
+        <w:t>sectionId</w:t>
+      </w:r>
+      <w:proofErr w:type="spellEnd"/>
+      <w:r>
+        <w:t xml:space="preserve"> </w:t>
       </w:r>
       <w:r>
         <w:rPr>
@@ -1126,6 +1277,12 @@
           <w:color w:val="76923C" w:themeColor="accent3" w:themeShade="BF"/>
         </w:rPr>
         <w:t xml:space="preserve">BOOLEAN </w:t>
+      </w:r>
+      <w:r>
+        <w:rPr>
+          <w:color w:val="76923C" w:themeColor="accent3" w:themeShade="BF"/>
+        </w:rPr>
+        <w:t xml:space="preserve">NOT NULL </w:t>
       </w:r>
       <w:r>
         <w:rPr>
@@ -1197,9 +1354,11 @@
       <w:r>
         <w:t>(</w:t>
       </w:r>
+      <w:proofErr w:type="spellStart"/>
       <w:r>
         <w:t>cId</w:t>
       </w:r>
+      <w:proofErr w:type="spellEnd"/>
       <w:r>
         <w:t xml:space="preserve"> </w:t>
       </w:r>

</xml_diff>